<commit_message>
se actualizó los diseños del producto
</commit_message>
<xml_diff>
--- a/Entregables/VI. Desarrollo del proyecto de TI/VI.3 Diseño de la aplicación/APPMO-SP_DAP_v1.0.docx
+++ b/Entregables/VI. Desarrollo del proyecto de TI/VI.3 Diseño de la aplicación/APPMO-SP_DAP_v1.0.docx
@@ -859,7 +859,6 @@
         </w:tabs>
         <w:jc w:val="center"/>
       </w:pPr>
-      <w:bookmarkStart w:id="0" w:name="_GoBack"/>
       <w:r>
         <w:rPr>
           <w:noProof/>
@@ -868,8 +867,8 @@
         <w:lastRenderedPageBreak/>
         <w:drawing>
           <wp:inline distT="0" distB="0" distL="0" distR="0">
-            <wp:extent cx="4687865" cy="7864475"/>
-            <wp:effectExtent l="0" t="0" r="0" b="3175"/>
+            <wp:extent cx="4108447" cy="6892430"/>
+            <wp:effectExtent l="0" t="0" r="6985" b="3810"/>
             <wp:docPr id="4" name="Imagen 4" descr="C:\Users\FRANC\Documents\Bluetooth\New Doc 2019-07-01 18.53.29.jpg"/>
             <wp:cNvGraphicFramePr>
               <a:graphicFrameLocks xmlns:a="http://schemas.openxmlformats.org/drawingml/2006/main" noChangeAspect="1"/>
@@ -897,7 +896,7 @@
                   <pic:spPr bwMode="auto">
                     <a:xfrm>
                       <a:off x="0" y="0"/>
-                      <a:ext cx="4690452" cy="7868815"/>
+                      <a:ext cx="4112217" cy="6898754"/>
                     </a:xfrm>
                     <a:prstGeom prst="rect">
                       <a:avLst/>
@@ -918,13 +917,136 @@
           </wp:inline>
         </w:drawing>
       </w:r>
-      <w:bookmarkEnd w:id="0"/>
+    </w:p>
+    <w:p>
+      <w:pPr>
+        <w:tabs>
+          <w:tab w:val="left" w:pos="5387"/>
+        </w:tabs>
+        <w:jc w:val="center"/>
+      </w:pPr>
+    </w:p>
+    <w:p>
+      <w:pPr>
+        <w:tabs>
+          <w:tab w:val="left" w:pos="5387"/>
+        </w:tabs>
+        <w:jc w:val="center"/>
+      </w:pPr>
+    </w:p>
+    <w:p>
+      <w:pPr>
+        <w:tabs>
+          <w:tab w:val="left" w:pos="5387"/>
+        </w:tabs>
+        <w:jc w:val="center"/>
+        <w:sectPr>
+          <w:headerReference w:type="default" r:id="rId11"/>
+          <w:footerReference w:type="default" r:id="rId12"/>
+          <w:pgSz w:w="12240" w:h="15840"/>
+          <w:pgMar w:top="1417" w:right="1701" w:bottom="1417" w:left="1701" w:header="708" w:footer="708" w:gutter="0"/>
+          <w:pgNumType w:start="1"/>
+          <w:cols w:space="708"/>
+          <w:docGrid w:linePitch="360"/>
+        </w:sectPr>
+      </w:pPr>
+      <w:r>
+        <w:t xml:space="preserve">Ver </w:t>
+      </w:r>
+      <w:hyperlink r:id="rId13" w:history="1">
+        <w:r>
+          <w:rPr>
+            <w:rStyle w:val="Hipervnculo"/>
+          </w:rPr>
+          <w:t>Diseño de la aplicación</w:t>
+        </w:r>
+      </w:hyperlink>
+    </w:p>
+    <w:p>
+      <w:pPr>
+        <w:tabs>
+          <w:tab w:val="left" w:pos="5387"/>
+        </w:tabs>
+        <w:jc w:val="center"/>
+        <w:rPr>
+          <w:b/>
+        </w:rPr>
+      </w:pPr>
+      <w:bookmarkStart w:id="0" w:name="_GoBack"/>
+      <w:r>
+        <w:rPr>
+          <w:b/>
+        </w:rPr>
+        <w:lastRenderedPageBreak/>
+        <w:t>DIAGRAMA MODELO RELACIONAL</w:t>
+      </w:r>
+    </w:p>
+    <w:bookmarkEnd w:id="0"/>
+    <w:p>
+      <w:pPr>
+        <w:tabs>
+          <w:tab w:val="left" w:pos="5387"/>
+        </w:tabs>
+        <w:jc w:val="center"/>
+      </w:pPr>
+      <w:r>
+        <w:rPr>
+          <w:noProof/>
+          <w:lang w:eastAsia="zh-TW"/>
+        </w:rPr>
+        <w:drawing>
+          <wp:inline distT="0" distB="0" distL="0" distR="0">
+            <wp:extent cx="8258810" cy="4705091"/>
+            <wp:effectExtent l="0" t="0" r="0" b="635"/>
+            <wp:docPr id="3" name="Imagen 3" descr="C:\Users\FRANC\Desktop\SM-ROOT\Producto\BD\Modelo Relacional\Modelo relacional_v1.0.png"/>
+            <wp:cNvGraphicFramePr>
+              <a:graphicFrameLocks xmlns:a="http://schemas.openxmlformats.org/drawingml/2006/main" noChangeAspect="1"/>
+            </wp:cNvGraphicFramePr>
+            <a:graphic xmlns:a="http://schemas.openxmlformats.org/drawingml/2006/main">
+              <a:graphicData uri="http://schemas.openxmlformats.org/drawingml/2006/picture">
+                <pic:pic xmlns:pic="http://schemas.openxmlformats.org/drawingml/2006/picture">
+                  <pic:nvPicPr>
+                    <pic:cNvPr id="0" name="Picture 1" descr="C:\Users\FRANC\Desktop\SM-ROOT\Producto\BD\Modelo Relacional\Modelo relacional_v1.0.png"/>
+                    <pic:cNvPicPr>
+                      <a:picLocks noChangeAspect="1" noChangeArrowheads="1"/>
+                    </pic:cNvPicPr>
+                  </pic:nvPicPr>
+                  <pic:blipFill>
+                    <a:blip r:embed="rId14">
+                      <a:extLst>
+                        <a:ext uri="{28A0092B-C50C-407E-A947-70E740481C1C}">
+                          <a14:useLocalDpi xmlns:a14="http://schemas.microsoft.com/office/drawing/2010/main" val="0"/>
+                        </a:ext>
+                      </a:extLst>
+                    </a:blip>
+                    <a:srcRect/>
+                    <a:stretch>
+                      <a:fillRect/>
+                    </a:stretch>
+                  </pic:blipFill>
+                  <pic:spPr bwMode="auto">
+                    <a:xfrm>
+                      <a:off x="0" y="0"/>
+                      <a:ext cx="8258810" cy="4705091"/>
+                    </a:xfrm>
+                    <a:prstGeom prst="rect">
+                      <a:avLst/>
+                    </a:prstGeom>
+                    <a:noFill/>
+                    <a:ln>
+                      <a:noFill/>
+                    </a:ln>
+                  </pic:spPr>
+                </pic:pic>
+              </a:graphicData>
+            </a:graphic>
+          </wp:inline>
+        </w:drawing>
+      </w:r>
     </w:p>
     <w:sectPr>
-      <w:headerReference w:type="default" r:id="rId11"/>
-      <w:footerReference w:type="default" r:id="rId12"/>
-      <w:pgSz w:w="12240" w:h="15840"/>
-      <w:pgMar w:top="1417" w:right="1701" w:bottom="1417" w:left="1701" w:header="708" w:footer="708" w:gutter="0"/>
+      <w:pgSz w:w="15840" w:h="12240" w:orient="landscape"/>
+      <w:pgMar w:top="1701" w:right="1417" w:bottom="1701" w:left="1417" w:header="708" w:footer="708" w:gutter="0"/>
       <w:pgNumType w:start="1"/>
       <w:cols w:space="708"/>
       <w:docGrid w:linePitch="360"/>
@@ -5412,6 +5534,18 @@
       </w:tcPr>
     </w:tblStylePr>
   </w:style>
+  <w:style w:type="character" w:styleId="Hipervnculovisitado">
+    <w:name w:val="FollowedHyperlink"/>
+    <w:basedOn w:val="Fuentedeprrafopredeter"/>
+    <w:uiPriority w:val="99"/>
+    <w:semiHidden/>
+    <w:unhideWhenUsed/>
+    <w:rsid w:val="009D3AAA"/>
+    <w:rPr>
+      <w:color w:val="954F72" w:themeColor="followedHyperlink"/>
+      <w:u w:val="single"/>
+    </w:rPr>
+  </w:style>
 </w:styles>
 </file>
 
@@ -5681,7 +5815,7 @@
 </file>
 
 <file path=customXml/itemProps1.xml><?xml version="1.0" encoding="utf-8"?>
-<ds:datastoreItem xmlns:ds="http://schemas.openxmlformats.org/officeDocument/2006/customXml" ds:itemID="{8A1C4C5D-96A8-4919-AE22-DDFB911CE7DB}">
+<ds:datastoreItem xmlns:ds="http://schemas.openxmlformats.org/officeDocument/2006/customXml" ds:itemID="{8E081448-16D3-4B42-A8F9-A6450C6A9952}">
   <ds:schemaRefs>
     <ds:schemaRef ds:uri="http://schemas.openxmlformats.org/officeDocument/2006/bibliography"/>
   </ds:schemaRefs>

</xml_diff>

<commit_message>
se modifica la nomenclatura de minutas
</commit_message>
<xml_diff>
--- a/Entregables/VI. Desarrollo del proyecto de TI/VI.3 Diseño de la aplicación/APPMO-SP_DAP_v1.0.docx
+++ b/Entregables/VI. Desarrollo del proyecto de TI/VI.3 Diseño de la aplicación/APPMO-SP_DAP_v1.0.docx
@@ -972,7 +972,6 @@
           <w:b/>
         </w:rPr>
       </w:pPr>
-      <w:bookmarkStart w:id="0" w:name="_GoBack"/>
       <w:r>
         <w:rPr>
           <w:b/>
@@ -980,6 +979,23 @@
         <w:lastRenderedPageBreak/>
         <w:t>DIAGRAMA MODELO RELACIONAL</w:t>
       </w:r>
+    </w:p>
+    <w:p>
+      <w:pPr>
+        <w:tabs>
+          <w:tab w:val="left" w:pos="5387"/>
+        </w:tabs>
+        <w:jc w:val="center"/>
+      </w:pPr>
+      <w:bookmarkStart w:id="0" w:name="_GoBack"/>
+    </w:p>
+    <w:p>
+      <w:pPr>
+        <w:tabs>
+          <w:tab w:val="left" w:pos="5387"/>
+        </w:tabs>
+        <w:jc w:val="center"/>
+      </w:pPr>
     </w:p>
     <w:bookmarkEnd w:id="0"/>
     <w:p>
@@ -1045,6 +1061,8 @@
       </w:r>
     </w:p>
     <w:sectPr>
+      <w:headerReference w:type="default" r:id="rId15"/>
+      <w:footerReference w:type="default" r:id="rId16"/>
       <w:pgSz w:w="15840" w:h="12240" w:orient="landscape"/>
       <w:pgMar w:top="1701" w:right="1417" w:bottom="1701" w:left="1417" w:header="708" w:footer="708" w:gutter="0"/>
       <w:pgNumType w:start="1"/>
@@ -1169,6 +1187,98 @@
 </w:ftr>
 </file>
 
+<file path=word/footer2.xml><?xml version="1.0" encoding="utf-8"?>
+<w:ftr xmlns:wpc="http://schemas.microsoft.com/office/word/2010/wordprocessingCanvas" xmlns:cx="http://schemas.microsoft.com/office/drawing/2014/chartex" xmlns:mc="http://schemas.openxmlformats.org/markup-compatibility/2006" xmlns:o="urn:schemas-microsoft-com:office:office" xmlns:r="http://schemas.openxmlformats.org/officeDocument/2006/relationships" xmlns:m="http://schemas.openxmlformats.org/officeDocument/2006/math" xmlns:v="urn:schemas-microsoft-com:vml" xmlns:wp14="http://schemas.microsoft.com/office/word/2010/wordprocessingDrawing" xmlns:wp="http://schemas.openxmlformats.org/drawingml/2006/wordprocessingDrawing" xmlns:w10="urn:schemas-microsoft-com:office:word" xmlns:w="http://schemas.openxmlformats.org/wordprocessingml/2006/main" xmlns:w14="http://schemas.microsoft.com/office/word/2010/wordml" xmlns:w15="http://schemas.microsoft.com/office/word/2012/wordml" xmlns:w16se="http://schemas.microsoft.com/office/word/2015/wordml/symex" xmlns:wpg="http://schemas.microsoft.com/office/word/2010/wordprocessingGroup" xmlns:wpi="http://schemas.microsoft.com/office/word/2010/wordprocessingInk" xmlns:wne="http://schemas.microsoft.com/office/word/2006/wordml" xmlns:wps="http://schemas.microsoft.com/office/word/2010/wordprocessingShape" mc:Ignorable="w14 w15 w16se wp14">
+  <w:p>
+    <w:pPr>
+      <w:pStyle w:val="Piedepgina"/>
+    </w:pPr>
+    <w:r>
+      <w:rPr>
+        <w:noProof/>
+        <w:lang w:eastAsia="zh-TW"/>
+      </w:rPr>
+      <mc:AlternateContent>
+        <mc:Choice Requires="wps">
+          <w:drawing>
+            <wp:anchor distT="0" distB="0" distL="114300" distR="114300" simplePos="0" relativeHeight="251699200" behindDoc="1" locked="0" layoutInCell="1" allowOverlap="1" wp14:anchorId="49EA0E91" wp14:editId="333DBBC0">
+              <wp:simplePos x="0" y="0"/>
+              <wp:positionH relativeFrom="column">
+                <wp:posOffset>-1083945</wp:posOffset>
+              </wp:positionH>
+              <wp:positionV relativeFrom="paragraph">
+                <wp:posOffset>53340</wp:posOffset>
+              </wp:positionV>
+              <wp:extent cx="10242550" cy="1728470"/>
+              <wp:effectExtent l="57150" t="19050" r="63500" b="81280"/>
+              <wp:wrapNone/>
+              <wp:docPr id="10" name="Documento 10"/>
+              <wp:cNvGraphicFramePr/>
+              <a:graphic xmlns:a="http://schemas.openxmlformats.org/drawingml/2006/main">
+                <a:graphicData uri="http://schemas.microsoft.com/office/word/2010/wordprocessingShape">
+                  <wps:wsp>
+                    <wps:cNvSpPr/>
+                    <wps:spPr>
+                      <a:xfrm flipV="1">
+                        <a:off x="0" y="0"/>
+                        <a:ext cx="10242550" cy="1728470"/>
+                      </a:xfrm>
+                      <a:prstGeom prst="flowChartDocument">
+                        <a:avLst/>
+                      </a:prstGeom>
+                    </wps:spPr>
+                    <wps:style>
+                      <a:lnRef idx="0">
+                        <a:schemeClr val="accent2"/>
+                      </a:lnRef>
+                      <a:fillRef idx="3">
+                        <a:schemeClr val="accent2"/>
+                      </a:fillRef>
+                      <a:effectRef idx="3">
+                        <a:schemeClr val="accent2"/>
+                      </a:effectRef>
+                      <a:fontRef idx="minor">
+                        <a:schemeClr val="lt1"/>
+                      </a:fontRef>
+                    </wps:style>
+                    <wps:bodyPr rot="0" spcFirstLastPara="0" vertOverflow="overflow" horzOverflow="overflow" vert="horz" wrap="square" lIns="91440" tIns="45720" rIns="91440" bIns="45720" numCol="1" spcCol="0" rtlCol="0" fromWordArt="0" anchor="ctr" anchorCtr="0" forceAA="0" compatLnSpc="1">
+                      <a:prstTxWarp prst="textNoShape">
+                        <a:avLst/>
+                      </a:prstTxWarp>
+                      <a:noAutofit/>
+                    </wps:bodyPr>
+                  </wps:wsp>
+                </a:graphicData>
+              </a:graphic>
+              <wp14:sizeRelH relativeFrom="margin">
+                <wp14:pctWidth>0</wp14:pctWidth>
+              </wp14:sizeRelH>
+              <wp14:sizeRelV relativeFrom="margin">
+                <wp14:pctHeight>0</wp14:pctHeight>
+              </wp14:sizeRelV>
+            </wp:anchor>
+          </w:drawing>
+        </mc:Choice>
+        <mc:Fallback>
+          <w:pict>
+            <v:shapetype w14:anchorId="798A9E6A" id="_x0000_t114" coordsize="21600,21600" o:spt="114" path="m,20172v945,400,1887,628,2795,913c3587,21312,4342,21370,5060,21597v2037,,2567,-227,3095,-285c8722,21197,9325,20970,9855,20800v490,-228,945,-400,1472,-740c11817,19887,12347,19660,12875,19375v567,-228,1095,-513,1700,-740c15177,18462,15782,18122,16537,17950v718,-113,1398,-398,2228,-513c19635,17437,20577,17322,21597,17322l21597,,,xe">
+              <v:stroke joinstyle="miter"/>
+              <v:path o:connecttype="custom" o:connectlocs="10800,0;0,10800;10800,20400;21600,10800" textboxrect="0,0,21600,17322"/>
+            </v:shapetype>
+            <v:shape id="Documento 10" o:spid="_x0000_s1026" type="#_x0000_t114" style="position:absolute;margin-left:-85.35pt;margin-top:4.2pt;width:806.5pt;height:136.1pt;flip:y;z-index:-251617280;visibility:visible;mso-wrap-style:square;mso-width-percent:0;mso-height-percent:0;mso-wrap-distance-left:9pt;mso-wrap-distance-top:0;mso-wrap-distance-right:9pt;mso-wrap-distance-bottom:0;mso-position-horizontal:absolute;mso-position-horizontal-relative:text;mso-position-vertical:absolute;mso-position-vertical-relative:text;mso-width-percent:0;mso-height-percent:0;mso-width-relative:margin;mso-height-relative:margin;v-text-anchor:middle" o:gfxdata="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" fillcolor="#ee853d [3029]" stroked="f">
+              <v:fill color2="#ec7a2d [3173]" rotate="t" colors="0 #f18c55;.5 #f67b28;1 #e56b17" focus="100%" type="gradient">
+                <o:fill v:ext="view" type="gradientUnscaled"/>
+              </v:fill>
+              <v:shadow on="t" color="black" opacity="41287f" offset="0,1.5pt"/>
+            </v:shape>
+          </w:pict>
+        </mc:Fallback>
+      </mc:AlternateContent>
+    </w:r>
+  </w:p>
+</w:ftr>
+</file>
+
 <file path=word/footnotes.xml><?xml version="1.0" encoding="utf-8"?>
 <w:footnotes xmlns:wpc="http://schemas.microsoft.com/office/word/2010/wordprocessingCanvas" xmlns:cx="http://schemas.microsoft.com/office/drawing/2014/chartex" xmlns:mc="http://schemas.openxmlformats.org/markup-compatibility/2006" xmlns:o="urn:schemas-microsoft-com:office:office" xmlns:r="http://schemas.openxmlformats.org/officeDocument/2006/relationships" xmlns:m="http://schemas.openxmlformats.org/officeDocument/2006/math" xmlns:v="urn:schemas-microsoft-com:vml" xmlns:wp14="http://schemas.microsoft.com/office/word/2010/wordprocessingDrawing" xmlns:wp="http://schemas.openxmlformats.org/drawingml/2006/wordprocessingDrawing" xmlns:w10="urn:schemas-microsoft-com:office:word" xmlns:w="http://schemas.openxmlformats.org/wordprocessingml/2006/main" xmlns:w14="http://schemas.microsoft.com/office/word/2010/wordml" xmlns:w15="http://schemas.microsoft.com/office/word/2012/wordml" xmlns:w16se="http://schemas.microsoft.com/office/word/2015/wordml/symex" xmlns:wpg="http://schemas.microsoft.com/office/word/2010/wordprocessingGroup" xmlns:wpi="http://schemas.microsoft.com/office/word/2010/wordprocessingInk" xmlns:wne="http://schemas.microsoft.com/office/word/2006/wordml" xmlns:wps="http://schemas.microsoft.com/office/word/2010/wordprocessingShape" mc:Ignorable="w14 w15 w16se wp14">
   <w:footnote w:type="separator" w:id="-1">
@@ -1493,6 +1603,318 @@
           </w:pict>
         </mc:Fallback>
       </mc:AlternateContent>
+    </w:r>
+  </w:p>
+  <w:p>
+    <w:pPr>
+      <w:pStyle w:val="Encabezado"/>
+    </w:pPr>
+  </w:p>
+</w:hdr>
+</file>
+
+<file path=word/header2.xml><?xml version="1.0" encoding="utf-8"?>
+<w:hdr xmlns:wpc="http://schemas.microsoft.com/office/word/2010/wordprocessingCanvas" xmlns:cx="http://schemas.microsoft.com/office/drawing/2014/chartex" xmlns:mc="http://schemas.openxmlformats.org/markup-compatibility/2006" xmlns:o="urn:schemas-microsoft-com:office:office" xmlns:r="http://schemas.openxmlformats.org/officeDocument/2006/relationships" xmlns:m="http://schemas.openxmlformats.org/officeDocument/2006/math" xmlns:v="urn:schemas-microsoft-com:vml" xmlns:wp14="http://schemas.microsoft.com/office/word/2010/wordprocessingDrawing" xmlns:wp="http://schemas.openxmlformats.org/drawingml/2006/wordprocessingDrawing" xmlns:w10="urn:schemas-microsoft-com:office:word" xmlns:w="http://schemas.openxmlformats.org/wordprocessingml/2006/main" xmlns:w14="http://schemas.microsoft.com/office/word/2010/wordml" xmlns:w15="http://schemas.microsoft.com/office/word/2012/wordml" xmlns:w16se="http://schemas.microsoft.com/office/word/2015/wordml/symex" xmlns:wpg="http://schemas.microsoft.com/office/word/2010/wordprocessingGroup" xmlns:wpi="http://schemas.microsoft.com/office/word/2010/wordprocessingInk" xmlns:wne="http://schemas.microsoft.com/office/word/2006/wordml" xmlns:wps="http://schemas.microsoft.com/office/word/2010/wordprocessingShape" mc:Ignorable="w14 w15 w16se wp14">
+  <w:p>
+    <w:pPr>
+      <w:pStyle w:val="Encabezado"/>
+      <w:rPr>
+        <w:noProof/>
+        <w:lang w:eastAsia="es-MX"/>
+      </w:rPr>
+    </w:pPr>
+    <w:r>
+      <w:rPr>
+        <w:noProof/>
+        <w:lang w:eastAsia="zh-TW"/>
+      </w:rPr>
+      <w:drawing>
+        <wp:anchor distT="0" distB="0" distL="114300" distR="114300" simplePos="0" relativeHeight="251695104" behindDoc="0" locked="0" layoutInCell="1" allowOverlap="1" wp14:anchorId="1ED0BC73" wp14:editId="48DA39AE">
+          <wp:simplePos x="0" y="0"/>
+          <wp:positionH relativeFrom="column">
+            <wp:posOffset>2914650</wp:posOffset>
+          </wp:positionH>
+          <wp:positionV relativeFrom="paragraph">
+            <wp:posOffset>-273685</wp:posOffset>
+          </wp:positionV>
+          <wp:extent cx="3040380" cy="329840"/>
+          <wp:effectExtent l="0" t="0" r="0" b="0"/>
+          <wp:wrapNone/>
+          <wp:docPr id="7" name="Imagen 7" descr="C:\Users\FRANC\Downloads\Logo_SM-ROOT.png"/>
+          <wp:cNvGraphicFramePr>
+            <a:graphicFrameLocks xmlns:a="http://schemas.openxmlformats.org/drawingml/2006/main" noChangeAspect="1"/>
+          </wp:cNvGraphicFramePr>
+          <a:graphic xmlns:a="http://schemas.openxmlformats.org/drawingml/2006/main">
+            <a:graphicData uri="http://schemas.openxmlformats.org/drawingml/2006/picture">
+              <pic:pic xmlns:pic="http://schemas.openxmlformats.org/drawingml/2006/picture">
+                <pic:nvPicPr>
+                  <pic:cNvPr id="0" name="Picture 4" descr="C:\Users\FRANC\Downloads\Logo_SM-ROOT.png"/>
+                  <pic:cNvPicPr>
+                    <a:picLocks noChangeAspect="1" noChangeArrowheads="1"/>
+                  </pic:cNvPicPr>
+                </pic:nvPicPr>
+                <pic:blipFill rotWithShape="1">
+                  <a:blip r:embed="rId1">
+                    <a:biLevel thresh="75000"/>
+                    <a:extLst>
+                      <a:ext uri="{28A0092B-C50C-407E-A947-70E740481C1C}">
+                        <a14:useLocalDpi xmlns:a14="http://schemas.microsoft.com/office/drawing/2010/main" val="0"/>
+                      </a:ext>
+                    </a:extLst>
+                  </a:blip>
+                  <a:srcRect t="84169"/>
+                  <a:stretch/>
+                </pic:blipFill>
+                <pic:spPr bwMode="auto">
+                  <a:xfrm>
+                    <a:off x="0" y="0"/>
+                    <a:ext cx="3040380" cy="329840"/>
+                  </a:xfrm>
+                  <a:prstGeom prst="rect">
+                    <a:avLst/>
+                  </a:prstGeom>
+                  <a:noFill/>
+                  <a:ln>
+                    <a:noFill/>
+                  </a:ln>
+                  <a:extLst>
+                    <a:ext uri="{53640926-AAD7-44D8-BBD7-CCE9431645EC}">
+                      <a14:shadowObscured xmlns:a14="http://schemas.microsoft.com/office/drawing/2010/main"/>
+                    </a:ext>
+                  </a:extLst>
+                </pic:spPr>
+              </pic:pic>
+            </a:graphicData>
+          </a:graphic>
+          <wp14:sizeRelH relativeFrom="page">
+            <wp14:pctWidth>0</wp14:pctWidth>
+          </wp14:sizeRelH>
+          <wp14:sizeRelV relativeFrom="page">
+            <wp14:pctHeight>0</wp14:pctHeight>
+          </wp14:sizeRelV>
+        </wp:anchor>
+      </w:drawing>
+    </w:r>
+    <w:r>
+      <w:rPr>
+        <w:noProof/>
+        <w:lang w:eastAsia="zh-TW"/>
+      </w:rPr>
+      <mc:AlternateContent>
+        <mc:Choice Requires="wps">
+          <w:drawing>
+            <wp:anchor distT="0" distB="0" distL="114300" distR="114300" simplePos="0" relativeHeight="251696128" behindDoc="1" locked="0" layoutInCell="1" allowOverlap="1" wp14:anchorId="6A9EA389" wp14:editId="62F4BF6B">
+              <wp:simplePos x="0" y="0"/>
+              <wp:positionH relativeFrom="column">
+                <wp:posOffset>-1077595</wp:posOffset>
+              </wp:positionH>
+              <wp:positionV relativeFrom="paragraph">
+                <wp:posOffset>-1643380</wp:posOffset>
+              </wp:positionV>
+              <wp:extent cx="10331450" cy="1701800"/>
+              <wp:effectExtent l="57150" t="38100" r="50800" b="50800"/>
+              <wp:wrapNone/>
+              <wp:docPr id="5" name="Documento 5"/>
+              <wp:cNvGraphicFramePr/>
+              <a:graphic xmlns:a="http://schemas.openxmlformats.org/drawingml/2006/main">
+                <a:graphicData uri="http://schemas.microsoft.com/office/word/2010/wordprocessingShape">
+                  <wps:wsp>
+                    <wps:cNvSpPr/>
+                    <wps:spPr>
+                      <a:xfrm flipH="1">
+                        <a:off x="0" y="0"/>
+                        <a:ext cx="10331450" cy="1701800"/>
+                      </a:xfrm>
+                      <a:prstGeom prst="flowChartDocument">
+                        <a:avLst/>
+                      </a:prstGeom>
+                    </wps:spPr>
+                    <wps:style>
+                      <a:lnRef idx="0">
+                        <a:schemeClr val="accent2"/>
+                      </a:lnRef>
+                      <a:fillRef idx="3">
+                        <a:schemeClr val="accent2"/>
+                      </a:fillRef>
+                      <a:effectRef idx="3">
+                        <a:schemeClr val="accent2"/>
+                      </a:effectRef>
+                      <a:fontRef idx="minor">
+                        <a:schemeClr val="lt1"/>
+                      </a:fontRef>
+                    </wps:style>
+                    <wps:bodyPr rot="0" spcFirstLastPara="0" vertOverflow="overflow" horzOverflow="overflow" vert="horz" wrap="square" lIns="91440" tIns="45720" rIns="91440" bIns="45720" numCol="1" spcCol="0" rtlCol="0" fromWordArt="0" anchor="ctr" anchorCtr="0" forceAA="0" compatLnSpc="1">
+                      <a:prstTxWarp prst="textNoShape">
+                        <a:avLst/>
+                      </a:prstTxWarp>
+                      <a:noAutofit/>
+                    </wps:bodyPr>
+                  </wps:wsp>
+                </a:graphicData>
+              </a:graphic>
+              <wp14:sizeRelH relativeFrom="margin">
+                <wp14:pctWidth>0</wp14:pctWidth>
+              </wp14:sizeRelH>
+              <wp14:sizeRelV relativeFrom="margin">
+                <wp14:pctHeight>0</wp14:pctHeight>
+              </wp14:sizeRelV>
+            </wp:anchor>
+          </w:drawing>
+        </mc:Choice>
+        <mc:Fallback>
+          <w:pict>
+            <v:shapetype w14:anchorId="009D892E" id="_x0000_t114" coordsize="21600,21600" o:spt="114" path="m,20172v945,400,1887,628,2795,913c3587,21312,4342,21370,5060,21597v2037,,2567,-227,3095,-285c8722,21197,9325,20970,9855,20800v490,-228,945,-400,1472,-740c11817,19887,12347,19660,12875,19375v567,-228,1095,-513,1700,-740c15177,18462,15782,18122,16537,17950v718,-113,1398,-398,2228,-513c19635,17437,20577,17322,21597,17322l21597,,,xe">
+              <v:stroke joinstyle="miter"/>
+              <v:path o:connecttype="custom" o:connectlocs="10800,0;0,10800;10800,20400;21600,10800" textboxrect="0,0,21600,17322"/>
+            </v:shapetype>
+            <v:shape id="Documento 5" o:spid="_x0000_s1026" type="#_x0000_t114" style="position:absolute;margin-left:-84.85pt;margin-top:-129.4pt;width:813.5pt;height:134pt;flip:x;z-index:-251620352;visibility:visible;mso-wrap-style:square;mso-width-percent:0;mso-height-percent:0;mso-wrap-distance-left:9pt;mso-wrap-distance-top:0;mso-wrap-distance-right:9pt;mso-wrap-distance-bottom:0;mso-position-horizontal:absolute;mso-position-horizontal-relative:text;mso-position-vertical:absolute;mso-position-vertical-relative:text;mso-width-percent:0;mso-height-percent:0;mso-width-relative:margin;mso-height-relative:margin;v-text-anchor:middle" o:gfxdata="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" fillcolor="#ee853d [3029]" stroked="f">
+              <v:fill color2="#ec7a2d [3173]" rotate="t" colors="0 #f18c55;.5 #f67b28;1 #e56b17" focus="100%" type="gradient">
+                <o:fill v:ext="view" type="gradientUnscaled"/>
+              </v:fill>
+              <v:shadow on="t" color="black" opacity="41287f" offset="0,1.5pt"/>
+            </v:shape>
+          </w:pict>
+        </mc:Fallback>
+      </mc:AlternateContent>
+    </w:r>
+    <w:r>
+      <w:rPr>
+        <w:noProof/>
+        <w:lang w:eastAsia="zh-TW"/>
+      </w:rPr>
+      <w:drawing>
+        <wp:anchor distT="0" distB="0" distL="114300" distR="114300" simplePos="0" relativeHeight="251697152" behindDoc="0" locked="0" layoutInCell="1" allowOverlap="1" wp14:anchorId="6260675A" wp14:editId="2769CEB9">
+          <wp:simplePos x="0" y="0"/>
+          <wp:positionH relativeFrom="column">
+            <wp:posOffset>8345170</wp:posOffset>
+          </wp:positionH>
+          <wp:positionV relativeFrom="paragraph">
+            <wp:posOffset>-213995</wp:posOffset>
+          </wp:positionV>
+          <wp:extent cx="631010" cy="720000"/>
+          <wp:effectExtent l="0" t="0" r="0" b="4445"/>
+          <wp:wrapSquare wrapText="bothSides"/>
+          <wp:docPr id="9" name="Imagen 9" descr="C:\Users\Gerardo  Eduardo\Pictures\Utselva\logo.png"/>
+          <wp:cNvGraphicFramePr>
+            <a:graphicFrameLocks xmlns:a="http://schemas.openxmlformats.org/drawingml/2006/main" noChangeAspect="1"/>
+          </wp:cNvGraphicFramePr>
+          <a:graphic xmlns:a="http://schemas.openxmlformats.org/drawingml/2006/main">
+            <a:graphicData uri="http://schemas.openxmlformats.org/drawingml/2006/picture">
+              <pic:pic xmlns:pic="http://schemas.openxmlformats.org/drawingml/2006/picture">
+                <pic:nvPicPr>
+                  <pic:cNvPr id="0" name="Picture 1" descr="C:\Users\Gerardo  Eduardo\Pictures\Utselva\logo.png"/>
+                  <pic:cNvPicPr>
+                    <a:picLocks noChangeAspect="1" noChangeArrowheads="1"/>
+                  </pic:cNvPicPr>
+                </pic:nvPicPr>
+                <pic:blipFill>
+                  <a:blip r:embed="rId2" cstate="print">
+                    <a:extLst>
+                      <a:ext uri="{28A0092B-C50C-407E-A947-70E740481C1C}">
+                        <a14:useLocalDpi xmlns:a14="http://schemas.microsoft.com/office/drawing/2010/main" val="0"/>
+                      </a:ext>
+                    </a:extLst>
+                  </a:blip>
+                  <a:srcRect/>
+                  <a:stretch>
+                    <a:fillRect/>
+                  </a:stretch>
+                </pic:blipFill>
+                <pic:spPr bwMode="auto">
+                  <a:xfrm>
+                    <a:off x="0" y="0"/>
+                    <a:ext cx="631010" cy="720000"/>
+                  </a:xfrm>
+                  <a:prstGeom prst="rect">
+                    <a:avLst/>
+                  </a:prstGeom>
+                  <a:noFill/>
+                  <a:ln>
+                    <a:noFill/>
+                  </a:ln>
+                </pic:spPr>
+              </pic:pic>
+            </a:graphicData>
+          </a:graphic>
+          <wp14:sizeRelH relativeFrom="page">
+            <wp14:pctWidth>0</wp14:pctWidth>
+          </wp14:sizeRelH>
+          <wp14:sizeRelV relativeFrom="page">
+            <wp14:pctHeight>0</wp14:pctHeight>
+          </wp14:sizeRelV>
+        </wp:anchor>
+      </w:drawing>
+    </w:r>
+    <w:r>
+      <w:rPr>
+        <w:noProof/>
+        <w:lang w:eastAsia="zh-TW"/>
+      </w:rPr>
+      <w:drawing>
+        <wp:anchor distT="0" distB="0" distL="114300" distR="114300" simplePos="0" relativeHeight="251694080" behindDoc="0" locked="0" layoutInCell="1" allowOverlap="1" wp14:anchorId="61A7A78F" wp14:editId="77D3FE8D">
+          <wp:simplePos x="0" y="0"/>
+          <wp:positionH relativeFrom="column">
+            <wp:posOffset>-828675</wp:posOffset>
+          </wp:positionH>
+          <wp:positionV relativeFrom="paragraph">
+            <wp:posOffset>-217805</wp:posOffset>
+          </wp:positionV>
+          <wp:extent cx="1149350" cy="662940"/>
+          <wp:effectExtent l="0" t="0" r="0" b="0"/>
+          <wp:wrapNone/>
+          <wp:docPr id="8" name="Imagen 8" descr="C:\Users\FRANC\Downloads\Logo_SM-ROOT.png"/>
+          <wp:cNvGraphicFramePr>
+            <a:graphicFrameLocks xmlns:a="http://schemas.openxmlformats.org/drawingml/2006/main" noChangeAspect="1"/>
+          </wp:cNvGraphicFramePr>
+          <a:graphic xmlns:a="http://schemas.openxmlformats.org/drawingml/2006/main">
+            <a:graphicData uri="http://schemas.openxmlformats.org/drawingml/2006/picture">
+              <pic:pic xmlns:pic="http://schemas.openxmlformats.org/drawingml/2006/picture">
+                <pic:nvPicPr>
+                  <pic:cNvPr id="0" name="Picture 4" descr="C:\Users\FRANC\Downloads\Logo_SM-ROOT.png"/>
+                  <pic:cNvPicPr>
+                    <a:picLocks noChangeAspect="1" noChangeArrowheads="1"/>
+                  </pic:cNvPicPr>
+                </pic:nvPicPr>
+                <pic:blipFill rotWithShape="1">
+                  <a:blip r:embed="rId1">
+                    <a:extLst>
+                      <a:ext uri="{28A0092B-C50C-407E-A947-70E740481C1C}">
+                        <a14:useLocalDpi xmlns:a14="http://schemas.microsoft.com/office/drawing/2010/main" val="0"/>
+                      </a:ext>
+                    </a:extLst>
+                  </a:blip>
+                  <a:srcRect b="15874"/>
+                  <a:stretch/>
+                </pic:blipFill>
+                <pic:spPr bwMode="auto">
+                  <a:xfrm>
+                    <a:off x="0" y="0"/>
+                    <a:ext cx="1149350" cy="662940"/>
+                  </a:xfrm>
+                  <a:prstGeom prst="rect">
+                    <a:avLst/>
+                  </a:prstGeom>
+                  <a:noFill/>
+                  <a:ln>
+                    <a:noFill/>
+                  </a:ln>
+                  <a:extLst>
+                    <a:ext uri="{53640926-AAD7-44D8-BBD7-CCE9431645EC}">
+                      <a14:shadowObscured xmlns:a14="http://schemas.microsoft.com/office/drawing/2010/main"/>
+                    </a:ext>
+                  </a:extLst>
+                </pic:spPr>
+              </pic:pic>
+            </a:graphicData>
+          </a:graphic>
+          <wp14:sizeRelH relativeFrom="page">
+            <wp14:pctWidth>0</wp14:pctWidth>
+          </wp14:sizeRelH>
+          <wp14:sizeRelV relativeFrom="page">
+            <wp14:pctHeight>0</wp14:pctHeight>
+          </wp14:sizeRelV>
+        </wp:anchor>
+      </w:drawing>
     </w:r>
   </w:p>
   <w:p>
@@ -5815,7 +6237,7 @@
 </file>
 
 <file path=customXml/itemProps1.xml><?xml version="1.0" encoding="utf-8"?>
-<ds:datastoreItem xmlns:ds="http://schemas.openxmlformats.org/officeDocument/2006/customXml" ds:itemID="{8E081448-16D3-4B42-A8F9-A6450C6A9952}">
+<ds:datastoreItem xmlns:ds="http://schemas.openxmlformats.org/officeDocument/2006/customXml" ds:itemID="{9434C977-6A07-4738-B50B-B8695E95A085}">
   <ds:schemaRefs>
     <ds:schemaRef ds:uri="http://schemas.openxmlformats.org/officeDocument/2006/bibliography"/>
   </ds:schemaRefs>

</xml_diff>